<commit_message>
Error handling + secret API key
</commit_message>
<xml_diff>
--- a/Raport_2026.docx
+++ b/Raport_2026.docx
@@ -471,6 +471,1510 @@
           <w:p>
             <w:r>
               <w:t>" VIDEO  Scott Bessent, mesaj dur către Europa: „Proiectați slăbiciune”. Ce spune despre o posibilă intervenție militară americană în Groenlanda"</w:t>
+            </w:r>
+          </w:p>
+        </w:tc>
+      </w:tr>
+    </w:tbl>
+    <w:p/>
+    <w:tbl>
+      <w:tblPr>
+        <w:tblStyle w:val="TableGrid"/>
+        <w:tblW w:w="5000" w:type="pct"/>
+        <w:tblLook w:val="04A0" w:firstRow="1" w:lastRow="0" w:firstColumn="1" w:lastColumn="0" w:noHBand="0" w:noVBand="1"/>
+      </w:tblPr>
+      <w:tblGrid>
+        <w:gridCol w:w="3116"/>
+        <w:gridCol w:w="3117"/>
+        <w:gridCol w:w="3117"/>
+      </w:tblGrid>
+      <w:tr>
+        <w:tc>
+          <w:tcPr>
+            <w:tcW w:w="1666" w:type="pct"/>
+          </w:tcPr>
+          <w:p>
+            <w:r>
+              <w:t>Sursa</w:t>
+            </w:r>
+          </w:p>
+        </w:tc>
+        <w:tc>
+          <w:tcPr>
+            <w:tcW w:w="1667" w:type="pct"/>
+          </w:tcPr>
+          <w:p>
+            <w:r>
+              <w:t>Keyword</w:t>
+            </w:r>
+          </w:p>
+        </w:tc>
+        <w:tc>
+          <w:tcPr>
+            <w:tcW w:w="1667" w:type="pct"/>
+          </w:tcPr>
+          <w:p>
+            <w:r>
+              <w:t>Articol_Detectat</w:t>
+            </w:r>
+          </w:p>
+        </w:tc>
+      </w:tr>
+    </w:tbl>
+    <w:p/>
+    <w:tbl>
+      <w:tblPr>
+        <w:tblStyle w:val="TableGrid"/>
+        <w:tblW w:w="5000" w:type="pct"/>
+        <w:tblLook w:val="04A0" w:firstRow="1" w:lastRow="0" w:firstColumn="1" w:lastColumn="0" w:noHBand="0" w:noVBand="1"/>
+      </w:tblPr>
+      <w:tblGrid>
+        <w:gridCol w:w="3116"/>
+        <w:gridCol w:w="3117"/>
+        <w:gridCol w:w="3117"/>
+      </w:tblGrid>
+      <w:tr>
+        <w:tc>
+          <w:tcPr>
+            <w:tcW w:w="1666" w:type="pct"/>
+          </w:tcPr>
+          <w:p>
+            <w:r>
+              <w:t>Sursa</w:t>
+            </w:r>
+          </w:p>
+        </w:tc>
+        <w:tc>
+          <w:tcPr>
+            <w:tcW w:w="1667" w:type="pct"/>
+          </w:tcPr>
+          <w:p>
+            <w:r>
+              <w:t>Keyword</w:t>
+            </w:r>
+          </w:p>
+        </w:tc>
+        <w:tc>
+          <w:tcPr>
+            <w:tcW w:w="1667" w:type="pct"/>
+          </w:tcPr>
+          <w:p>
+            <w:r>
+              <w:t>Articol_Detectat</w:t>
+            </w:r>
+          </w:p>
+        </w:tc>
+      </w:tr>
+      <w:tr>
+        <w:tc>
+          <w:tcPr>
+            <w:tcW w:w="1666" w:type="pct"/>
+          </w:tcPr>
+          <w:p>
+            <w:r>
+              <w:t>Digi24.txt</w:t>
+            </w:r>
+          </w:p>
+        </w:tc>
+        <w:tc>
+          <w:tcPr>
+            <w:tcW w:w="1667" w:type="pct"/>
+          </w:tcPr>
+          <w:p>
+            <w:r>
+              <w:t>Groenlanda</w:t>
+            </w:r>
+          </w:p>
+        </w:tc>
+        <w:tc>
+          <w:tcPr>
+            <w:tcW w:w="1667" w:type="pct"/>
+          </w:tcPr>
+          <w:p>
+            <w:r>
+              <w:t>"Lavrov: Groenlanda nu este o parte naturală a Danemarcei, e o cucerire colonială. Faptul că locuitorii sunt obişnuiţi e altă chestiune"</w:t>
+            </w:r>
+          </w:p>
+        </w:tc>
+      </w:tr>
+      <w:tr>
+        <w:tc>
+          <w:tcPr>
+            <w:tcW w:w="1666" w:type="pct"/>
+          </w:tcPr>
+          <w:p>
+            <w:r>
+              <w:t>Digi24.txt</w:t>
+            </w:r>
+          </w:p>
+        </w:tc>
+        <w:tc>
+          <w:tcPr>
+            <w:tcW w:w="1667" w:type="pct"/>
+          </w:tcPr>
+          <w:p>
+            <w:r>
+              <w:t>Groenlanda</w:t>
+            </w:r>
+          </w:p>
+        </w:tc>
+        <w:tc>
+          <w:tcPr>
+            <w:tcW w:w="1667" w:type="pct"/>
+          </w:tcPr>
+          <w:p>
+            <w:r>
+              <w:t>Trump anunţă o reuniune privind Groenlanda pe marginea Forumului de la Davos. „Trebuie să o avem”</w:t>
+            </w:r>
+          </w:p>
+        </w:tc>
+      </w:tr>
+      <w:tr>
+        <w:tc>
+          <w:tcPr>
+            <w:tcW w:w="1666" w:type="pct"/>
+          </w:tcPr>
+          <w:p>
+            <w:r>
+              <w:t>Digi24.txt</w:t>
+            </w:r>
+          </w:p>
+        </w:tc>
+        <w:tc>
+          <w:tcPr>
+            <w:tcW w:w="1667" w:type="pct"/>
+          </w:tcPr>
+          <w:p>
+            <w:r>
+              <w:t>Groenlanda</w:t>
+            </w:r>
+          </w:p>
+        </w:tc>
+        <w:tc>
+          <w:tcPr>
+            <w:tcW w:w="1667" w:type="pct"/>
+          </w:tcPr>
+          <w:p>
+            <w:r>
+              <w:t xml:space="preserve"> VIDEO  Ungaria refuză să susțină o poziție comună a UE în disputa dintre Statele Unite și Danemarca privind Groenlanda</w:t>
+            </w:r>
+          </w:p>
+        </w:tc>
+      </w:tr>
+      <w:tr>
+        <w:tc>
+          <w:tcPr>
+            <w:tcW w:w="1666" w:type="pct"/>
+          </w:tcPr>
+          <w:p>
+            <w:r>
+              <w:t>Digi24.txt</w:t>
+            </w:r>
+          </w:p>
+        </w:tc>
+        <w:tc>
+          <w:tcPr>
+            <w:tcW w:w="1667" w:type="pct"/>
+          </w:tcPr>
+          <w:p>
+            <w:r>
+              <w:t>Groenlanda</w:t>
+            </w:r>
+          </w:p>
+        </w:tc>
+        <w:tc>
+          <w:tcPr>
+            <w:tcW w:w="1667" w:type="pct"/>
+          </w:tcPr>
+          <w:p>
+            <w:r>
+              <w:t xml:space="preserve">"Articolul 5 al NATO, pe masa discuțiilor. Amenințările lui Trump </w:t>
+            </w:r>
+            <w:r>
+              <w:lastRenderedPageBreak/>
+              <w:t>privind Groenlanda împing UE spre un răspuns economic fără precedent"</w:t>
+            </w:r>
+          </w:p>
+        </w:tc>
+      </w:tr>
+      <w:tr>
+        <w:tc>
+          <w:tcPr>
+            <w:tcW w:w="1666" w:type="pct"/>
+          </w:tcPr>
+          <w:p>
+            <w:r>
+              <w:lastRenderedPageBreak/>
+              <w:t>Digi24.txt</w:t>
+            </w:r>
+          </w:p>
+        </w:tc>
+        <w:tc>
+          <w:tcPr>
+            <w:tcW w:w="1667" w:type="pct"/>
+          </w:tcPr>
+          <w:p>
+            <w:r>
+              <w:t>Groenlanda</w:t>
+            </w:r>
+          </w:p>
+        </w:tc>
+        <w:tc>
+          <w:tcPr>
+            <w:tcW w:w="1667" w:type="pct"/>
+          </w:tcPr>
+          <w:p>
+            <w:r>
+              <w:t>„O obsesie de peste 200 de ani”. Cum au încercat alți cinci președinți americani să obțină Groenlanda</w:t>
+            </w:r>
+          </w:p>
+        </w:tc>
+      </w:tr>
+      <w:tr>
+        <w:tc>
+          <w:tcPr>
+            <w:tcW w:w="1666" w:type="pct"/>
+          </w:tcPr>
+          <w:p>
+            <w:r>
+              <w:t>Digi24.txt</w:t>
+            </w:r>
+          </w:p>
+        </w:tc>
+        <w:tc>
+          <w:tcPr>
+            <w:tcW w:w="1667" w:type="pct"/>
+          </w:tcPr>
+          <w:p>
+            <w:r>
+              <w:t>Groenlanda</w:t>
+            </w:r>
+          </w:p>
+        </w:tc>
+        <w:tc>
+          <w:tcPr>
+            <w:tcW w:w="1667" w:type="pct"/>
+          </w:tcPr>
+          <w:p>
+            <w:r>
+              <w:t>" VIDEO  „Nu punem mare preț pe bani, buze tip Kardashian sau sâni falși”. Reacția unor locuitori din Groenlanda la amenințările lui Trump"</w:t>
+            </w:r>
+          </w:p>
+        </w:tc>
+      </w:tr>
+      <w:tr>
+        <w:tc>
+          <w:tcPr>
+            <w:tcW w:w="1666" w:type="pct"/>
+          </w:tcPr>
+          <w:p>
+            <w:r>
+              <w:t>Digi24.txt</w:t>
+            </w:r>
+          </w:p>
+        </w:tc>
+        <w:tc>
+          <w:tcPr>
+            <w:tcW w:w="1667" w:type="pct"/>
+          </w:tcPr>
+          <w:p>
+            <w:r>
+              <w:t>Groenlanda</w:t>
+            </w:r>
+          </w:p>
+        </w:tc>
+        <w:tc>
+          <w:tcPr>
+            <w:tcW w:w="1667" w:type="pct"/>
+          </w:tcPr>
+          <w:p>
+            <w:r>
+              <w:t>Amenințările lui Trump privind Groenlanda împing Europa spre un „divorț” de America (POLITICO)</w:t>
+            </w:r>
+          </w:p>
+        </w:tc>
+      </w:tr>
+      <w:tr>
+        <w:tc>
+          <w:tcPr>
+            <w:tcW w:w="1666" w:type="pct"/>
+          </w:tcPr>
+          <w:p>
+            <w:r>
+              <w:t>Digi24.txt</w:t>
+            </w:r>
+          </w:p>
+        </w:tc>
+        <w:tc>
+          <w:tcPr>
+            <w:tcW w:w="1667" w:type="pct"/>
+          </w:tcPr>
+          <w:p>
+            <w:r>
+              <w:t>Groenlanda</w:t>
+            </w:r>
+          </w:p>
+        </w:tc>
+        <w:tc>
+          <w:tcPr>
+            <w:tcW w:w="1667" w:type="pct"/>
+          </w:tcPr>
+          <w:p>
+            <w:r>
+              <w:t>"Putin se bucură de divergenţele dintre Trump şi Europa cu privire la Groenlanda. De ce, totuși, Rusia ar trebui să se îngrijoreze"</w:t>
+            </w:r>
+          </w:p>
+        </w:tc>
+      </w:tr>
+      <w:tr>
+        <w:tc>
+          <w:tcPr>
+            <w:tcW w:w="1666" w:type="pct"/>
+          </w:tcPr>
+          <w:p>
+            <w:r>
+              <w:t>Digi24.txt</w:t>
+            </w:r>
+          </w:p>
+        </w:tc>
+        <w:tc>
+          <w:tcPr>
+            <w:tcW w:w="1667" w:type="pct"/>
+          </w:tcPr>
+          <w:p>
+            <w:r>
+              <w:t>Groenlanda</w:t>
+            </w:r>
+          </w:p>
+        </w:tc>
+        <w:tc>
+          <w:tcPr>
+            <w:tcW w:w="1667" w:type="pct"/>
+          </w:tcPr>
+          <w:p>
+            <w:r>
+              <w:t>"Importanța Arcticii pentru „securitatea colectivă”, în centrul discuțiilor NATO - Danemarca - Groenlanda. Propunerea Copenhagăi"</w:t>
+            </w:r>
+          </w:p>
+        </w:tc>
+      </w:tr>
+      <w:tr>
+        <w:tc>
+          <w:tcPr>
+            <w:tcW w:w="1666" w:type="pct"/>
+          </w:tcPr>
+          <w:p>
+            <w:r>
+              <w:t>Digi24.txt</w:t>
+            </w:r>
+          </w:p>
+        </w:tc>
+        <w:tc>
+          <w:tcPr>
+            <w:tcW w:w="1667" w:type="pct"/>
+          </w:tcPr>
+          <w:p>
+            <w:r>
+              <w:t>Groenlanda</w:t>
+            </w:r>
+          </w:p>
+        </w:tc>
+        <w:tc>
+          <w:tcPr>
+            <w:tcW w:w="1667" w:type="pct"/>
+          </w:tcPr>
+          <w:p>
+            <w:r>
+              <w:t>" EXCLUSIV  Tanczos Barna, despre declarația lui Marius Lazurcă privind poziția României în problema Groenlanda: „Să facem mult și să spunem puțin”"</w:t>
+            </w:r>
+          </w:p>
+        </w:tc>
+      </w:tr>
+      <w:tr>
+        <w:tc>
+          <w:tcPr>
+            <w:tcW w:w="1666" w:type="pct"/>
+          </w:tcPr>
+          <w:p>
+            <w:r>
+              <w:t>Digi24.txt</w:t>
+            </w:r>
+          </w:p>
+        </w:tc>
+        <w:tc>
+          <w:tcPr>
+            <w:tcW w:w="1667" w:type="pct"/>
+          </w:tcPr>
+          <w:p>
+            <w:r>
+              <w:t>Groenlanda</w:t>
+            </w:r>
+          </w:p>
+        </w:tc>
+        <w:tc>
+          <w:tcPr>
+            <w:tcW w:w="1667" w:type="pct"/>
+          </w:tcPr>
+          <w:p>
+            <w:r>
+              <w:t>Danemarca trimite și mai multe trupe în Groenlanda. „Nu ne vom întoarce prea curând”</w:t>
+            </w:r>
+          </w:p>
+        </w:tc>
+      </w:tr>
+      <w:tr>
+        <w:tc>
+          <w:tcPr>
+            <w:tcW w:w="1666" w:type="pct"/>
+          </w:tcPr>
+          <w:p>
+            <w:r>
+              <w:t>Digi24.txt</w:t>
+            </w:r>
+          </w:p>
+        </w:tc>
+        <w:tc>
+          <w:tcPr>
+            <w:tcW w:w="1667" w:type="pct"/>
+          </w:tcPr>
+          <w:p>
+            <w:r>
+              <w:t>Groenlanda</w:t>
+            </w:r>
+          </w:p>
+        </w:tc>
+        <w:tc>
+          <w:tcPr>
+            <w:tcW w:w="1667" w:type="pct"/>
+          </w:tcPr>
+          <w:p>
+            <w:r>
+              <w:t>"Reacția lui Donald Trump, întrebat de o televiziune americană dacă va folosi forța pentru a lua Groenlanda. Ce a spus despre europeni"</w:t>
+            </w:r>
+          </w:p>
+        </w:tc>
+      </w:tr>
+      <w:tr>
+        <w:tc>
+          <w:tcPr>
+            <w:tcW w:w="1666" w:type="pct"/>
+          </w:tcPr>
+          <w:p>
+            <w:r>
+              <w:t>Digi24.txt</w:t>
+            </w:r>
+          </w:p>
+        </w:tc>
+        <w:tc>
+          <w:tcPr>
+            <w:tcW w:w="1667" w:type="pct"/>
+          </w:tcPr>
+          <w:p>
+            <w:r>
+              <w:t>Groenlanda</w:t>
+            </w:r>
+          </w:p>
+        </w:tc>
+        <w:tc>
+          <w:tcPr>
+            <w:tcW w:w="1667" w:type="pct"/>
+          </w:tcPr>
+          <w:p>
+            <w:r>
+              <w:t>Reacția Kremlinului la intenția lui Trump de a cumpăra Groenlanda: „Va intra cu siguranţă în istorie”</w:t>
+            </w:r>
+          </w:p>
+        </w:tc>
+      </w:tr>
+    </w:tbl>
+    <w:p/>
+    <w:tbl>
+      <w:tblPr>
+        <w:tblStyle w:val="TableGrid"/>
+        <w:tblW w:w="5000" w:type="pct"/>
+        <w:tblLook w:val="04A0" w:firstRow="1" w:lastRow="0" w:firstColumn="1" w:lastColumn="0" w:noHBand="0" w:noVBand="1"/>
+      </w:tblPr>
+      <w:tblGrid>
+        <w:gridCol w:w="3116"/>
+        <w:gridCol w:w="3117"/>
+        <w:gridCol w:w="3117"/>
+      </w:tblGrid>
+      <w:tr>
+        <w:tc>
+          <w:tcPr>
+            <w:tcW w:w="1666" w:type="pct"/>
+          </w:tcPr>
+          <w:p>
+            <w:r>
+              <w:t>Sursa</w:t>
+            </w:r>
+          </w:p>
+        </w:tc>
+        <w:tc>
+          <w:tcPr>
+            <w:tcW w:w="1667" w:type="pct"/>
+          </w:tcPr>
+          <w:p>
+            <w:r>
+              <w:t>Keyword</w:t>
+            </w:r>
+          </w:p>
+        </w:tc>
+        <w:tc>
+          <w:tcPr>
+            <w:tcW w:w="1667" w:type="pct"/>
+          </w:tcPr>
+          <w:p>
+            <w:r>
+              <w:t>Articol_Detectat</w:t>
+            </w:r>
+          </w:p>
+        </w:tc>
+      </w:tr>
+      <w:tr>
+        <w:tc>
+          <w:tcPr>
+            <w:tcW w:w="1666" w:type="pct"/>
+          </w:tcPr>
+          <w:p>
+            <w:r>
+              <w:t>Digi24.txt</w:t>
+            </w:r>
+          </w:p>
+        </w:tc>
+        <w:tc>
+          <w:tcPr>
+            <w:tcW w:w="1667" w:type="pct"/>
+          </w:tcPr>
+          <w:p>
+            <w:r>
+              <w:t>Groenlanda</w:t>
+            </w:r>
+          </w:p>
+        </w:tc>
+        <w:tc>
+          <w:tcPr>
+            <w:tcW w:w="1667" w:type="pct"/>
+          </w:tcPr>
+          <w:p>
+            <w:r>
+              <w:t>Cele trei motive pentru care Ucraina nu va trimite trupe în Groenlanda</w:t>
+            </w:r>
+          </w:p>
+        </w:tc>
+      </w:tr>
+      <w:tr>
+        <w:tc>
+          <w:tcPr>
+            <w:tcW w:w="1666" w:type="pct"/>
+          </w:tcPr>
+          <w:p>
+            <w:r>
+              <w:t>Digi24.txt</w:t>
+            </w:r>
+          </w:p>
+        </w:tc>
+        <w:tc>
+          <w:tcPr>
+            <w:tcW w:w="1667" w:type="pct"/>
+          </w:tcPr>
+          <w:p>
+            <w:r>
+              <w:t>Groenlanda</w:t>
+            </w:r>
+          </w:p>
+        </w:tc>
+        <w:tc>
+          <w:tcPr>
+            <w:tcW w:w="1667" w:type="pct"/>
+          </w:tcPr>
+          <w:p>
+            <w:r>
+              <w:t>Cum l-a înfuriat NATO pe Trump din greșeală - o cronologie a tensiunilor privind Groenlanda</w:t>
+            </w:r>
+          </w:p>
+        </w:tc>
+      </w:tr>
+      <w:tr>
+        <w:tc>
+          <w:tcPr>
+            <w:tcW w:w="1666" w:type="pct"/>
+          </w:tcPr>
+          <w:p>
+            <w:r>
+              <w:t>Digi24.txt</w:t>
+            </w:r>
+          </w:p>
+        </w:tc>
+        <w:tc>
+          <w:tcPr>
+            <w:tcW w:w="1667" w:type="pct"/>
+          </w:tcPr>
+          <w:p>
+            <w:r>
+              <w:t>Groenlanda</w:t>
+            </w:r>
+          </w:p>
+        </w:tc>
+        <w:tc>
+          <w:tcPr>
+            <w:tcW w:w="1667" w:type="pct"/>
+          </w:tcPr>
+          <w:p>
+            <w:r>
+              <w:t>Dezinformare rusă: Danemarca vrea înapoi avioanele F-16 transferate Ucrainei pentru a le desfășura în Groenlanda</w:t>
+            </w:r>
+          </w:p>
+        </w:tc>
+      </w:tr>
+      <w:tr>
+        <w:tc>
+          <w:tcPr>
+            <w:tcW w:w="1666" w:type="pct"/>
+          </w:tcPr>
+          <w:p>
+            <w:r>
+              <w:t>Digi24.txt</w:t>
+            </w:r>
+          </w:p>
+        </w:tc>
+        <w:tc>
+          <w:tcPr>
+            <w:tcW w:w="1667" w:type="pct"/>
+          </w:tcPr>
+          <w:p>
+            <w:r>
+              <w:t>Groenlanda</w:t>
+            </w:r>
+          </w:p>
+        </w:tc>
+        <w:tc>
+          <w:tcPr>
+            <w:tcW w:w="1667" w:type="pct"/>
+          </w:tcPr>
+          <w:p>
+            <w:r>
+              <w:t>Istoria recentă a inuiților din Groenlanda: cum a contribuit o bază militară secretă a SUA la dispariția tăcută a unei lumi</w:t>
+            </w:r>
+          </w:p>
+        </w:tc>
+      </w:tr>
+      <w:tr>
+        <w:tc>
+          <w:tcPr>
+            <w:tcW w:w="1666" w:type="pct"/>
+          </w:tcPr>
+          <w:p>
+            <w:r>
+              <w:t>Digi24.txt</w:t>
+            </w:r>
+          </w:p>
+        </w:tc>
+        <w:tc>
+          <w:tcPr>
+            <w:tcW w:w="1667" w:type="pct"/>
+          </w:tcPr>
+          <w:p>
+            <w:r>
+              <w:t>Groenlanda</w:t>
+            </w:r>
+          </w:p>
+        </w:tc>
+        <w:tc>
+          <w:tcPr>
+            <w:tcW w:w="1667" w:type="pct"/>
+          </w:tcPr>
+          <w:p>
+            <w:r>
+              <w:t>Ce crede un fost consilier al lui Donald Trump despre declarațiile președintelui din ultimele zile: „Groenlanda va rămâne Groenlanda”</w:t>
+            </w:r>
+          </w:p>
+        </w:tc>
+      </w:tr>
+      <w:tr>
+        <w:tc>
+          <w:tcPr>
+            <w:tcW w:w="1666" w:type="pct"/>
+          </w:tcPr>
+          <w:p>
+            <w:r>
+              <w:t>Digi24.txt</w:t>
+            </w:r>
+          </w:p>
+        </w:tc>
+        <w:tc>
+          <w:tcPr>
+            <w:tcW w:w="1667" w:type="pct"/>
+          </w:tcPr>
+          <w:p>
+            <w:r>
+              <w:t>Groenlanda</w:t>
+            </w:r>
+          </w:p>
+        </w:tc>
+        <w:tc>
+          <w:tcPr>
+            <w:tcW w:w="1667" w:type="pct"/>
+          </w:tcPr>
+          <w:p>
+            <w:r>
+              <w:t>"Lavrov: Groenlanda nu este o parte naturală a Danemarcei, e o cucerire colonială. Faptul că locuitorii sunt obişnuiţi e altă chestiune"</w:t>
+            </w:r>
+          </w:p>
+        </w:tc>
+      </w:tr>
+      <w:tr>
+        <w:tc>
+          <w:tcPr>
+            <w:tcW w:w="1666" w:type="pct"/>
+          </w:tcPr>
+          <w:p>
+            <w:r>
+              <w:t>Digi24.txt</w:t>
+            </w:r>
+          </w:p>
+        </w:tc>
+        <w:tc>
+          <w:tcPr>
+            <w:tcW w:w="1667" w:type="pct"/>
+          </w:tcPr>
+          <w:p>
+            <w:r>
+              <w:t>Groenlanda</w:t>
+            </w:r>
+          </w:p>
+        </w:tc>
+        <w:tc>
+          <w:tcPr>
+            <w:tcW w:w="1667" w:type="pct"/>
+          </w:tcPr>
+          <w:p>
+            <w:r>
+              <w:t>Trump anunţă o reuniune privind Groenlanda pe marginea Forumului de la Davos. „Trebuie să o avem”</w:t>
+            </w:r>
+          </w:p>
+        </w:tc>
+      </w:tr>
+      <w:tr>
+        <w:tc>
+          <w:tcPr>
+            <w:tcW w:w="1666" w:type="pct"/>
+          </w:tcPr>
+          <w:p>
+            <w:r>
+              <w:t>Digi24.txt</w:t>
+            </w:r>
+          </w:p>
+        </w:tc>
+        <w:tc>
+          <w:tcPr>
+            <w:tcW w:w="1667" w:type="pct"/>
+          </w:tcPr>
+          <w:p>
+            <w:r>
+              <w:t>Groenlanda</w:t>
+            </w:r>
+          </w:p>
+        </w:tc>
+        <w:tc>
+          <w:tcPr>
+            <w:tcW w:w="1667" w:type="pct"/>
+          </w:tcPr>
+          <w:p>
+            <w:r>
+              <w:t xml:space="preserve"> VIDEO  Ungaria refuză să susțină o poziție comună a UE în disputa dintre Statele Unite și Danemarca privind Groenlanda</w:t>
+            </w:r>
+          </w:p>
+        </w:tc>
+      </w:tr>
+      <w:tr>
+        <w:tc>
+          <w:tcPr>
+            <w:tcW w:w="1666" w:type="pct"/>
+          </w:tcPr>
+          <w:p>
+            <w:r>
+              <w:t>Digi24.txt</w:t>
+            </w:r>
+          </w:p>
+        </w:tc>
+        <w:tc>
+          <w:tcPr>
+            <w:tcW w:w="1667" w:type="pct"/>
+          </w:tcPr>
+          <w:p>
+            <w:r>
+              <w:t>Groenlanda</w:t>
+            </w:r>
+          </w:p>
+        </w:tc>
+        <w:tc>
+          <w:tcPr>
+            <w:tcW w:w="1667" w:type="pct"/>
+          </w:tcPr>
+          <w:p>
+            <w:r>
+              <w:t>"Articolul 5 al NATO, pe masa discuțiilor. Amenințările lui Trump privind Groenlanda împing UE spre un răspuns economic fără precedent"</w:t>
+            </w:r>
+          </w:p>
+        </w:tc>
+      </w:tr>
+      <w:tr>
+        <w:tc>
+          <w:tcPr>
+            <w:tcW w:w="1666" w:type="pct"/>
+          </w:tcPr>
+          <w:p>
+            <w:r>
+              <w:t>Digi24.txt</w:t>
+            </w:r>
+          </w:p>
+        </w:tc>
+        <w:tc>
+          <w:tcPr>
+            <w:tcW w:w="1667" w:type="pct"/>
+          </w:tcPr>
+          <w:p>
+            <w:r>
+              <w:t>Groenlanda</w:t>
+            </w:r>
+          </w:p>
+        </w:tc>
+        <w:tc>
+          <w:tcPr>
+            <w:tcW w:w="1667" w:type="pct"/>
+          </w:tcPr>
+          <w:p>
+            <w:r>
+              <w:t>„O obsesie de peste 200 de ani”. Cum au încercat alți cinci președinți americani să obțină Groenlanda</w:t>
+            </w:r>
+          </w:p>
+        </w:tc>
+      </w:tr>
+      <w:tr>
+        <w:tc>
+          <w:tcPr>
+            <w:tcW w:w="1666" w:type="pct"/>
+          </w:tcPr>
+          <w:p>
+            <w:r>
+              <w:t>Digi24.txt</w:t>
+            </w:r>
+          </w:p>
+        </w:tc>
+        <w:tc>
+          <w:tcPr>
+            <w:tcW w:w="1667" w:type="pct"/>
+          </w:tcPr>
+          <w:p>
+            <w:r>
+              <w:t>Groenlanda</w:t>
+            </w:r>
+          </w:p>
+        </w:tc>
+        <w:tc>
+          <w:tcPr>
+            <w:tcW w:w="1667" w:type="pct"/>
+          </w:tcPr>
+          <w:p>
+            <w:r>
+              <w:t>" VIDEO  „Nu punem mare preț pe bani, buze tip Kardashian sau sâni falși”. Reacția unor locuitori din Groenlanda la amenințările lui Trump"</w:t>
+            </w:r>
+          </w:p>
+        </w:tc>
+      </w:tr>
+      <w:tr>
+        <w:tc>
+          <w:tcPr>
+            <w:tcW w:w="1666" w:type="pct"/>
+          </w:tcPr>
+          <w:p>
+            <w:r>
+              <w:t>Digi24.txt</w:t>
+            </w:r>
+          </w:p>
+        </w:tc>
+        <w:tc>
+          <w:tcPr>
+            <w:tcW w:w="1667" w:type="pct"/>
+          </w:tcPr>
+          <w:p>
+            <w:r>
+              <w:t>Groenlanda</w:t>
+            </w:r>
+          </w:p>
+        </w:tc>
+        <w:tc>
+          <w:tcPr>
+            <w:tcW w:w="1667" w:type="pct"/>
+          </w:tcPr>
+          <w:p>
+            <w:r>
+              <w:t>Amenințările lui Trump privind Groenlanda împing Europa spre un „divorț” de America (POLITICO)</w:t>
+            </w:r>
+          </w:p>
+        </w:tc>
+      </w:tr>
+    </w:tbl>
+    <w:p/>
+    <w:tbl>
+      <w:tblPr>
+        <w:tblStyle w:val="TableGrid"/>
+        <w:tblW w:w="5000" w:type="pct"/>
+        <w:tblLook w:val="04A0" w:firstRow="1" w:lastRow="0" w:firstColumn="1" w:lastColumn="0" w:noHBand="0" w:noVBand="1"/>
+      </w:tblPr>
+      <w:tblGrid>
+        <w:gridCol w:w="3116"/>
+        <w:gridCol w:w="3117"/>
+        <w:gridCol w:w="3117"/>
+      </w:tblGrid>
+      <w:tr>
+        <w:tc>
+          <w:tcPr>
+            <w:tcW w:w="1666" w:type="pct"/>
+          </w:tcPr>
+          <w:p>
+            <w:r>
+              <w:t>Sursa</w:t>
+            </w:r>
+          </w:p>
+        </w:tc>
+        <w:tc>
+          <w:tcPr>
+            <w:tcW w:w="1667" w:type="pct"/>
+          </w:tcPr>
+          <w:p>
+            <w:r>
+              <w:t>Keyword</w:t>
+            </w:r>
+          </w:p>
+        </w:tc>
+        <w:tc>
+          <w:tcPr>
+            <w:tcW w:w="1667" w:type="pct"/>
+          </w:tcPr>
+          <w:p>
+            <w:r>
+              <w:t>Articol_Detectat</w:t>
+            </w:r>
+          </w:p>
+        </w:tc>
+      </w:tr>
+      <w:tr>
+        <w:tc>
+          <w:tcPr>
+            <w:tcW w:w="1666" w:type="pct"/>
+          </w:tcPr>
+          <w:p>
+            <w:r>
+              <w:t>Digi24.txt</w:t>
+            </w:r>
+          </w:p>
+        </w:tc>
+        <w:tc>
+          <w:tcPr>
+            <w:tcW w:w="1667" w:type="pct"/>
+          </w:tcPr>
+          <w:p>
+            <w:r>
+              <w:t>Groenlanda</w:t>
+            </w:r>
+          </w:p>
+        </w:tc>
+        <w:tc>
+          <w:tcPr>
+            <w:tcW w:w="1667" w:type="pct"/>
+          </w:tcPr>
+          <w:p>
+            <w:r>
+              <w:t>Cele trei motive pentru care Ucraina nu va trimite trupe în Groenlanda</w:t>
+            </w:r>
+          </w:p>
+        </w:tc>
+      </w:tr>
+      <w:tr>
+        <w:tc>
+          <w:tcPr>
+            <w:tcW w:w="1666" w:type="pct"/>
+          </w:tcPr>
+          <w:p>
+            <w:r>
+              <w:t>Digi24.txt</w:t>
+            </w:r>
+          </w:p>
+        </w:tc>
+        <w:tc>
+          <w:tcPr>
+            <w:tcW w:w="1667" w:type="pct"/>
+          </w:tcPr>
+          <w:p>
+            <w:r>
+              <w:t>Groenlanda</w:t>
+            </w:r>
+          </w:p>
+        </w:tc>
+        <w:tc>
+          <w:tcPr>
+            <w:tcW w:w="1667" w:type="pct"/>
+          </w:tcPr>
+          <w:p>
+            <w:r>
+              <w:t>Cum l-a înfuriat NATO pe Trump din greșeală - o cronologie a tensiunilor privind Groenlanda</w:t>
+            </w:r>
+          </w:p>
+        </w:tc>
+      </w:tr>
+      <w:tr>
+        <w:tc>
+          <w:tcPr>
+            <w:tcW w:w="1666" w:type="pct"/>
+          </w:tcPr>
+          <w:p>
+            <w:r>
+              <w:t>Digi24.txt</w:t>
+            </w:r>
+          </w:p>
+        </w:tc>
+        <w:tc>
+          <w:tcPr>
+            <w:tcW w:w="1667" w:type="pct"/>
+          </w:tcPr>
+          <w:p>
+            <w:r>
+              <w:t>Groenlanda</w:t>
+            </w:r>
+          </w:p>
+        </w:tc>
+        <w:tc>
+          <w:tcPr>
+            <w:tcW w:w="1667" w:type="pct"/>
+          </w:tcPr>
+          <w:p>
+            <w:r>
+              <w:t>Dezinformare rusă: Danemarca vrea înapoi avioanele F-16 transferate Ucrainei pentru a le desfășura în Groenlanda</w:t>
+            </w:r>
+          </w:p>
+        </w:tc>
+      </w:tr>
+      <w:tr>
+        <w:tc>
+          <w:tcPr>
+            <w:tcW w:w="1666" w:type="pct"/>
+          </w:tcPr>
+          <w:p>
+            <w:r>
+              <w:t>Digi24.txt</w:t>
+            </w:r>
+          </w:p>
+        </w:tc>
+        <w:tc>
+          <w:tcPr>
+            <w:tcW w:w="1667" w:type="pct"/>
+          </w:tcPr>
+          <w:p>
+            <w:r>
+              <w:t>Groenlanda</w:t>
+            </w:r>
+          </w:p>
+        </w:tc>
+        <w:tc>
+          <w:tcPr>
+            <w:tcW w:w="1667" w:type="pct"/>
+          </w:tcPr>
+          <w:p>
+            <w:r>
+              <w:t>Istoria recentă a inuiților din Groenlanda: cum a contribuit o bază militară secretă a SUA la dispariția tăcută a unei lumi</w:t>
+            </w:r>
+          </w:p>
+        </w:tc>
+      </w:tr>
+      <w:tr>
+        <w:tc>
+          <w:tcPr>
+            <w:tcW w:w="1666" w:type="pct"/>
+          </w:tcPr>
+          <w:p>
+            <w:r>
+              <w:t>Digi24.txt</w:t>
+            </w:r>
+          </w:p>
+        </w:tc>
+        <w:tc>
+          <w:tcPr>
+            <w:tcW w:w="1667" w:type="pct"/>
+          </w:tcPr>
+          <w:p>
+            <w:r>
+              <w:t>Groenlanda</w:t>
+            </w:r>
+          </w:p>
+        </w:tc>
+        <w:tc>
+          <w:tcPr>
+            <w:tcW w:w="1667" w:type="pct"/>
+          </w:tcPr>
+          <w:p>
+            <w:r>
+              <w:t>Ce crede un fost consilier al lui Donald Trump despre declarațiile președintelui din ultimele zile: „Groenlanda va rămâne Groenlanda”</w:t>
+            </w:r>
+          </w:p>
+        </w:tc>
+      </w:tr>
+      <w:tr>
+        <w:tc>
+          <w:tcPr>
+            <w:tcW w:w="1666" w:type="pct"/>
+          </w:tcPr>
+          <w:p>
+            <w:r>
+              <w:t>Digi24.txt</w:t>
+            </w:r>
+          </w:p>
+        </w:tc>
+        <w:tc>
+          <w:tcPr>
+            <w:tcW w:w="1667" w:type="pct"/>
+          </w:tcPr>
+          <w:p>
+            <w:r>
+              <w:t>Groenlanda</w:t>
+            </w:r>
+          </w:p>
+        </w:tc>
+        <w:tc>
+          <w:tcPr>
+            <w:tcW w:w="1667" w:type="pct"/>
+          </w:tcPr>
+          <w:p>
+            <w:r>
+              <w:t>"Lavrov: Groenlanda nu este o parte naturală a Danemarcei, e o cucerire colonială. Faptul că locuitorii sunt obişnuiţi e altă chestiune"</w:t>
+            </w:r>
+          </w:p>
+        </w:tc>
+      </w:tr>
+      <w:tr>
+        <w:tc>
+          <w:tcPr>
+            <w:tcW w:w="1666" w:type="pct"/>
+          </w:tcPr>
+          <w:p>
+            <w:r>
+              <w:t>Digi24.txt</w:t>
+            </w:r>
+          </w:p>
+        </w:tc>
+        <w:tc>
+          <w:tcPr>
+            <w:tcW w:w="1667" w:type="pct"/>
+          </w:tcPr>
+          <w:p>
+            <w:r>
+              <w:t>Groenlanda</w:t>
+            </w:r>
+          </w:p>
+        </w:tc>
+        <w:tc>
+          <w:tcPr>
+            <w:tcW w:w="1667" w:type="pct"/>
+          </w:tcPr>
+          <w:p>
+            <w:r>
+              <w:t>Trump anunţă o reuniune privind Groenlanda pe marginea Forumului de la Davos. „Trebuie să o avem”</w:t>
+            </w:r>
+          </w:p>
+        </w:tc>
+      </w:tr>
+      <w:tr>
+        <w:tc>
+          <w:tcPr>
+            <w:tcW w:w="1666" w:type="pct"/>
+          </w:tcPr>
+          <w:p>
+            <w:r>
+              <w:t>Digi24.txt</w:t>
+            </w:r>
+          </w:p>
+        </w:tc>
+        <w:tc>
+          <w:tcPr>
+            <w:tcW w:w="1667" w:type="pct"/>
+          </w:tcPr>
+          <w:p>
+            <w:r>
+              <w:t>Groenlanda</w:t>
+            </w:r>
+          </w:p>
+        </w:tc>
+        <w:tc>
+          <w:tcPr>
+            <w:tcW w:w="1667" w:type="pct"/>
+          </w:tcPr>
+          <w:p>
+            <w:r>
+              <w:t xml:space="preserve"> VIDEO  Ungaria refuză să susțină o poziție comună a UE în disputa dintre Statele Unite și Danemarca privind Groenlanda</w:t>
+            </w:r>
+          </w:p>
+        </w:tc>
+      </w:tr>
+      <w:tr>
+        <w:tc>
+          <w:tcPr>
+            <w:tcW w:w="1666" w:type="pct"/>
+          </w:tcPr>
+          <w:p>
+            <w:r>
+              <w:t>Digi24.txt</w:t>
+            </w:r>
+          </w:p>
+        </w:tc>
+        <w:tc>
+          <w:tcPr>
+            <w:tcW w:w="1667" w:type="pct"/>
+          </w:tcPr>
+          <w:p>
+            <w:r>
+              <w:t>Groenlanda</w:t>
+            </w:r>
+          </w:p>
+        </w:tc>
+        <w:tc>
+          <w:tcPr>
+            <w:tcW w:w="1667" w:type="pct"/>
+          </w:tcPr>
+          <w:p>
+            <w:r>
+              <w:t>"Articolul 5 al NATO, pe masa discuțiilor. Amenințările lui Trump privind Groenlanda împing UE spre un răspuns economic fără precedent"</w:t>
+            </w:r>
+          </w:p>
+        </w:tc>
+      </w:tr>
+      <w:tr>
+        <w:tc>
+          <w:tcPr>
+            <w:tcW w:w="1666" w:type="pct"/>
+          </w:tcPr>
+          <w:p>
+            <w:r>
+              <w:t>Digi24.txt</w:t>
+            </w:r>
+          </w:p>
+        </w:tc>
+        <w:tc>
+          <w:tcPr>
+            <w:tcW w:w="1667" w:type="pct"/>
+          </w:tcPr>
+          <w:p>
+            <w:r>
+              <w:t>Groenlanda</w:t>
+            </w:r>
+          </w:p>
+        </w:tc>
+        <w:tc>
+          <w:tcPr>
+            <w:tcW w:w="1667" w:type="pct"/>
+          </w:tcPr>
+          <w:p>
+            <w:r>
+              <w:t>„O obsesie de peste 200 de ani”. Cum au încercat alți cinci președinți americani să obțină Groenlanda</w:t>
+            </w:r>
+          </w:p>
+        </w:tc>
+      </w:tr>
+      <w:tr>
+        <w:tc>
+          <w:tcPr>
+            <w:tcW w:w="1666" w:type="pct"/>
+          </w:tcPr>
+          <w:p>
+            <w:r>
+              <w:t>Digi24.txt</w:t>
+            </w:r>
+          </w:p>
+        </w:tc>
+        <w:tc>
+          <w:tcPr>
+            <w:tcW w:w="1667" w:type="pct"/>
+          </w:tcPr>
+          <w:p>
+            <w:r>
+              <w:t>Groenlanda</w:t>
+            </w:r>
+          </w:p>
+        </w:tc>
+        <w:tc>
+          <w:tcPr>
+            <w:tcW w:w="1667" w:type="pct"/>
+          </w:tcPr>
+          <w:p>
+            <w:r>
+              <w:t>" VIDEO  „Nu punem mare preț pe bani, buze tip Kardashian sau sâni falși”. Reacția unor locuitori din Groenlanda la amenințările lui Trump"</w:t>
+            </w:r>
+          </w:p>
+        </w:tc>
+      </w:tr>
+      <w:tr>
+        <w:tc>
+          <w:tcPr>
+            <w:tcW w:w="1666" w:type="pct"/>
+          </w:tcPr>
+          <w:p>
+            <w:r>
+              <w:t>Digi24.txt</w:t>
+            </w:r>
+          </w:p>
+        </w:tc>
+        <w:tc>
+          <w:tcPr>
+            <w:tcW w:w="1667" w:type="pct"/>
+          </w:tcPr>
+          <w:p>
+            <w:r>
+              <w:t>Groenlanda</w:t>
+            </w:r>
+          </w:p>
+        </w:tc>
+        <w:tc>
+          <w:tcPr>
+            <w:tcW w:w="1667" w:type="pct"/>
+          </w:tcPr>
+          <w:p>
+            <w:r>
+              <w:t>Amenințările lui Trump privind Groenlanda împing Europa spre un „divorț” de America (POLITICO)</w:t>
+            </w:r>
+          </w:p>
+        </w:tc>
+      </w:tr>
+    </w:tbl>
+    <w:p/>
+    <w:tbl>
+      <w:tblPr>
+        <w:tblStyle w:val="TableGrid"/>
+        <w:tblW w:w="5000" w:type="pct"/>
+        <w:tblLook w:val="04A0" w:firstRow="1" w:lastRow="0" w:firstColumn="1" w:lastColumn="0" w:noHBand="0" w:noVBand="1"/>
+      </w:tblPr>
+      <w:tblGrid>
+        <w:gridCol w:w="3116"/>
+        <w:gridCol w:w="3117"/>
+        <w:gridCol w:w="3117"/>
+      </w:tblGrid>
+      <w:tr>
+        <w:tc>
+          <w:tcPr>
+            <w:tcW w:w="1666" w:type="pct"/>
+          </w:tcPr>
+          <w:p>
+            <w:r>
+              <w:t>Sursa</w:t>
+            </w:r>
+          </w:p>
+        </w:tc>
+        <w:tc>
+          <w:tcPr>
+            <w:tcW w:w="1667" w:type="pct"/>
+          </w:tcPr>
+          <w:p>
+            <w:r>
+              <w:t>Keyword</w:t>
+            </w:r>
+          </w:p>
+        </w:tc>
+        <w:tc>
+          <w:tcPr>
+            <w:tcW w:w="1667" w:type="pct"/>
+          </w:tcPr>
+          <w:p>
+            <w:r>
+              <w:t>Articol_Detectat</w:t>
+            </w:r>
+          </w:p>
+        </w:tc>
+      </w:tr>
+    </w:tbl>
+    <w:p/>
+    <w:tbl>
+      <w:tblPr>
+        <w:tblStyle w:val="TableGrid"/>
+        <w:tblW w:w="5000" w:type="pct"/>
+        <w:tblLook w:val="04A0" w:firstRow="1" w:lastRow="0" w:firstColumn="1" w:lastColumn="0" w:noHBand="0" w:noVBand="1"/>
+      </w:tblPr>
+      <w:tblGrid>
+        <w:gridCol w:w="3116"/>
+        <w:gridCol w:w="3117"/>
+        <w:gridCol w:w="3117"/>
+      </w:tblGrid>
+      <w:tr>
+        <w:tc>
+          <w:tcPr>
+            <w:tcW w:w="1666" w:type="pct"/>
+          </w:tcPr>
+          <w:p>
+            <w:r>
+              <w:t>Sursa</w:t>
+            </w:r>
+          </w:p>
+        </w:tc>
+        <w:tc>
+          <w:tcPr>
+            <w:tcW w:w="1667" w:type="pct"/>
+          </w:tcPr>
+          <w:p>
+            <w:r>
+              <w:t>Keyword</w:t>
+            </w:r>
+          </w:p>
+        </w:tc>
+        <w:tc>
+          <w:tcPr>
+            <w:tcW w:w="1667" w:type="pct"/>
+          </w:tcPr>
+          <w:p>
+            <w:r>
+              <w:t>Articol_Detectat</w:t>
+            </w:r>
+          </w:p>
+        </w:tc>
+      </w:tr>
+    </w:tbl>
+    <w:p/>
+    <w:tbl>
+      <w:tblPr>
+        <w:tblStyle w:val="TableGrid"/>
+        <w:tblW w:w="5000" w:type="pct"/>
+        <w:tblLook w:val="04A0" w:firstRow="1" w:lastRow="0" w:firstColumn="1" w:lastColumn="0" w:noHBand="0" w:noVBand="1"/>
+      </w:tblPr>
+      <w:tblGrid>
+        <w:gridCol w:w="3116"/>
+        <w:gridCol w:w="3117"/>
+        <w:gridCol w:w="3117"/>
+      </w:tblGrid>
+      <w:tr>
+        <w:tc>
+          <w:tcPr>
+            <w:tcW w:w="1666" w:type="pct"/>
+          </w:tcPr>
+          <w:p>
+            <w:r>
+              <w:t>Sursa</w:t>
+            </w:r>
+          </w:p>
+        </w:tc>
+        <w:tc>
+          <w:tcPr>
+            <w:tcW w:w="1667" w:type="pct"/>
+          </w:tcPr>
+          <w:p>
+            <w:r>
+              <w:t>Keyword</w:t>
+            </w:r>
+          </w:p>
+        </w:tc>
+        <w:tc>
+          <w:tcPr>
+            <w:tcW w:w="1667" w:type="pct"/>
+          </w:tcPr>
+          <w:p>
+            <w:r>
+              <w:t>Articol_Detectat</w:t>
             </w:r>
           </w:p>
         </w:tc>

</xml_diff>